<commit_message>
The format of document was changed.
</commit_message>
<xml_diff>
--- a/Documentation/UserStories.docx
+++ b/Documentation/UserStories.docx
@@ -1,6 +1,6 @@
 
 <file path=word/document.xml><?xml version="1.0" encoding="utf-8"?>
-<w:document xmlns:wpc="http://schemas.microsoft.com/office/word/2010/wordprocessingCanvas" xmlns:mc="http://schemas.openxmlformats.org/markup-compatibility/2006" xmlns:o="urn:schemas-microsoft-com:office:office" xmlns:r="http://schemas.openxmlformats.org/officeDocument/2006/relationships" xmlns:m="http://schemas.openxmlformats.org/officeDocument/2006/math" xmlns:v="urn:schemas-microsoft-com:vml" xmlns:wp14="http://schemas.microsoft.com/office/word/2010/wordprocessingDrawing" xmlns:wp="http://schemas.openxmlformats.org/drawingml/2006/wordprocessingDrawing" xmlns:w10="urn:schemas-microsoft-com:office:word" xmlns:w="http://schemas.openxmlformats.org/wordprocessingml/2006/main" xmlns:w14="http://schemas.microsoft.com/office/word/2010/wordml" xmlns:w15="http://schemas.microsoft.com/office/word/2012/wordml" xmlns:wpg="http://schemas.microsoft.com/office/word/2010/wordprocessingGroup" xmlns:wpi="http://schemas.microsoft.com/office/word/2010/wordprocessingInk" xmlns:wne="http://schemas.microsoft.com/office/word/2006/wordml" xmlns:wps="http://schemas.microsoft.com/office/word/2010/wordprocessingShape" mc:Ignorable="w14 w15 wp14">
+<w:document xmlns:mc="http://schemas.openxmlformats.org/markup-compatibility/2006" xmlns:o="urn:schemas-microsoft-com:office:office" xmlns:r="http://purl.oclc.org/ooxml/officeDocument/relationships" xmlns:m="http://purl.oclc.org/ooxml/officeDocument/math" xmlns:v="urn:schemas-microsoft-com:vml" xmlns:wp14="http://schemas.microsoft.com/office/word/2010/wordprocessingDrawing" xmlns:wp="http://purl.oclc.org/ooxml/drawingml/wordprocessingDrawing" xmlns:w10="urn:schemas-microsoft-com:office:word" xmlns:w="http://purl.oclc.org/ooxml/wordprocessingml/main" xmlns:w14="http://schemas.microsoft.com/office/word/2010/wordml" xmlns:w15="http://schemas.microsoft.com/office/word/2012/wordml" xmlns:wpi="http://schemas.microsoft.com/office/word/2010/wordprocessingInk" xmlns:wne="http://schemas.microsoft.com/office/word/2006/wordml" mc:Ignorable="w14 w15 wne wp14" w:conformance="strict">
   <w:body>
     <w:p>
       <w:pPr>
@@ -23,7 +23,7 @@
     </w:p>
     <w:p>
       <w:pPr>
-        <w:ind w:firstLine="567"/>
+        <w:ind w:firstLine="28.35pt"/>
         <w:jc w:val="both"/>
       </w:pPr>
       <w:r>
@@ -103,7 +103,7 @@
     </w:p>
     <w:p>
       <w:pPr>
-        <w:ind w:firstLine="567"/>
+        <w:ind w:firstLine="28.35pt"/>
         <w:jc w:val="both"/>
       </w:pPr>
       <w:r>
@@ -133,23 +133,27 @@
     </w:p>
     <w:p>
       <w:pPr>
-        <w:ind w:firstLine="567"/>
+        <w:ind w:firstLine="28.35pt"/>
         <w:jc w:val="both"/>
       </w:pPr>
     </w:p>
     <w:p>
       <w:r>
+        <w:rPr>
+          <w:noProof/>
+          <w:lang w:eastAsia="ru-RU"/>
+        </w:rPr>
         <w:drawing>
           <wp:inline distT="0" distB="0" distL="0" distR="0" wp14:anchorId="1373A99B" wp14:editId="6D420A0A">
             <wp:extent cx="5940425" cy="3284855"/>
             <wp:effectExtent l="0" t="0" r="3175" b="0"/>
             <wp:docPr id="1" name="Рисунок 1"/>
             <wp:cNvGraphicFramePr>
-              <a:graphicFrameLocks xmlns:a="http://schemas.openxmlformats.org/drawingml/2006/main" noChangeAspect="1"/>
+              <a:graphicFrameLocks xmlns:a="http://purl.oclc.org/ooxml/drawingml/main" noChangeAspect="1"/>
             </wp:cNvGraphicFramePr>
-            <a:graphic xmlns:a="http://schemas.openxmlformats.org/drawingml/2006/main">
-              <a:graphicData uri="http://schemas.openxmlformats.org/drawingml/2006/picture">
-                <pic:pic xmlns:pic="http://schemas.openxmlformats.org/drawingml/2006/picture">
+            <a:graphic xmlns:a="http://purl.oclc.org/ooxml/drawingml/main">
+              <a:graphicData uri="http://purl.oclc.org/ooxml/drawingml/picture">
+                <pic:pic xmlns:pic="http://purl.oclc.org/ooxml/drawingml/picture">
                   <pic:nvPicPr>
                     <pic:cNvPr id="1" name=""/>
                     <pic:cNvPicPr/>
@@ -176,14 +180,11 @@
         </w:drawing>
       </w:r>
     </w:p>
-    <w:p>
-      <w:bookmarkStart w:id="0" w:name="_GoBack"/>
-      <w:bookmarkEnd w:id="0"/>
-    </w:p>
+    <w:p/>
     <w:sectPr>
-      <w:pgSz w:w="11906" w:h="16838"/>
-      <w:pgMar w:top="1134" w:right="850" w:bottom="1134" w:left="1701" w:header="708" w:footer="708" w:gutter="0"/>
-      <w:cols w:space="708"/>
+      <w:pgSz w:w="595.30pt" w:h="841.90pt"/>
+      <w:pgMar w:top="56.70pt" w:right="42.50pt" w:bottom="56.70pt" w:left="85.05pt" w:header="35.40pt" w:footer="35.40pt" w:gutter="0pt"/>
+      <w:cols w:space="35.40pt"/>
       <w:docGrid w:linePitch="360"/>
     </w:sectPr>
   </w:body>
@@ -191,7 +192,7 @@
 </file>
 
 <file path=word/numbering.xml><?xml version="1.0" encoding="utf-8"?>
-<w:numbering xmlns:wpc="http://schemas.microsoft.com/office/word/2010/wordprocessingCanvas" xmlns:mc="http://schemas.openxmlformats.org/markup-compatibility/2006" xmlns:o="urn:schemas-microsoft-com:office:office" xmlns:r="http://schemas.openxmlformats.org/officeDocument/2006/relationships" xmlns:m="http://schemas.openxmlformats.org/officeDocument/2006/math" xmlns:v="urn:schemas-microsoft-com:vml" xmlns:wp14="http://schemas.microsoft.com/office/word/2010/wordprocessingDrawing" xmlns:wp="http://schemas.openxmlformats.org/drawingml/2006/wordprocessingDrawing" xmlns:w10="urn:schemas-microsoft-com:office:word" xmlns:w="http://schemas.openxmlformats.org/wordprocessingml/2006/main" xmlns:w14="http://schemas.microsoft.com/office/word/2010/wordml" xmlns:w15="http://schemas.microsoft.com/office/word/2012/wordml" xmlns:wpg="http://schemas.microsoft.com/office/word/2010/wordprocessingGroup" xmlns:wpi="http://schemas.microsoft.com/office/word/2010/wordprocessingInk" xmlns:wne="http://schemas.microsoft.com/office/word/2006/wordml" xmlns:wps="http://schemas.microsoft.com/office/word/2010/wordprocessingShape" mc:Ignorable="w14 w15 wp14">
+<w:numbering xmlns:mc="http://schemas.openxmlformats.org/markup-compatibility/2006" xmlns:o="urn:schemas-microsoft-com:office:office" xmlns:r="http://purl.oclc.org/ooxml/officeDocument/relationships" xmlns:m="http://purl.oclc.org/ooxml/officeDocument/math" xmlns:v="urn:schemas-microsoft-com:vml" xmlns:wp14="http://schemas.microsoft.com/office/word/2010/wordprocessingDrawing" xmlns:wp="http://purl.oclc.org/ooxml/drawingml/wordprocessingDrawing" xmlns:w10="urn:schemas-microsoft-com:office:word" xmlns:w="http://purl.oclc.org/ooxml/wordprocessingml/main" xmlns:w14="http://schemas.microsoft.com/office/word/2010/wordml" xmlns:w15="http://schemas.microsoft.com/office/word/2012/wordml" xmlns:wpi="http://schemas.microsoft.com/office/word/2010/wordprocessingInk" xmlns:wne="http://schemas.microsoft.com/office/word/2006/wordml" mc:Ignorable="w14 w15 wne wp14">
   <w:abstractNum w:abstractNumId="0">
     <w:nsid w:val="13106FC9"/>
     <w:multiLevelType w:val="hybridMultilevel"/>
@@ -200,9 +201,9 @@
       <w:start w:val="1"/>
       <w:numFmt w:val="decimal"/>
       <w:lvlText w:val="%1."/>
-      <w:lvlJc w:val="left"/>
-      <w:pPr>
-        <w:ind w:left="720" w:hanging="360"/>
+      <w:lvlJc w:val="start"/>
+      <w:pPr>
+        <w:ind w:start="36pt" w:hanging="18pt"/>
       </w:pPr>
       <w:rPr>
         <w:rFonts w:hint="default"/>
@@ -212,72 +213,72 @@
       <w:start w:val="1"/>
       <w:numFmt w:val="lowerLetter"/>
       <w:lvlText w:val="%2."/>
-      <w:lvlJc w:val="left"/>
-      <w:pPr>
-        <w:ind w:left="1440" w:hanging="360"/>
+      <w:lvlJc w:val="start"/>
+      <w:pPr>
+        <w:ind w:start="72pt" w:hanging="18pt"/>
       </w:pPr>
     </w:lvl>
     <w:lvl w:ilvl="2" w:tplc="0419001B" w:tentative="1">
       <w:start w:val="1"/>
       <w:numFmt w:val="lowerRoman"/>
       <w:lvlText w:val="%3."/>
-      <w:lvlJc w:val="right"/>
-      <w:pPr>
-        <w:ind w:left="2160" w:hanging="180"/>
+      <w:lvlJc w:val="end"/>
+      <w:pPr>
+        <w:ind w:start="108pt" w:hanging="9pt"/>
       </w:pPr>
     </w:lvl>
     <w:lvl w:ilvl="3" w:tplc="0419000F" w:tentative="1">
       <w:start w:val="1"/>
       <w:numFmt w:val="decimal"/>
       <w:lvlText w:val="%4."/>
-      <w:lvlJc w:val="left"/>
-      <w:pPr>
-        <w:ind w:left="2880" w:hanging="360"/>
+      <w:lvlJc w:val="start"/>
+      <w:pPr>
+        <w:ind w:start="144pt" w:hanging="18pt"/>
       </w:pPr>
     </w:lvl>
     <w:lvl w:ilvl="4" w:tplc="04190019" w:tentative="1">
       <w:start w:val="1"/>
       <w:numFmt w:val="lowerLetter"/>
       <w:lvlText w:val="%5."/>
-      <w:lvlJc w:val="left"/>
-      <w:pPr>
-        <w:ind w:left="3600" w:hanging="360"/>
+      <w:lvlJc w:val="start"/>
+      <w:pPr>
+        <w:ind w:start="180pt" w:hanging="18pt"/>
       </w:pPr>
     </w:lvl>
     <w:lvl w:ilvl="5" w:tplc="0419001B" w:tentative="1">
       <w:start w:val="1"/>
       <w:numFmt w:val="lowerRoman"/>
       <w:lvlText w:val="%6."/>
-      <w:lvlJc w:val="right"/>
-      <w:pPr>
-        <w:ind w:left="4320" w:hanging="180"/>
+      <w:lvlJc w:val="end"/>
+      <w:pPr>
+        <w:ind w:start="216pt" w:hanging="9pt"/>
       </w:pPr>
     </w:lvl>
     <w:lvl w:ilvl="6" w:tplc="0419000F" w:tentative="1">
       <w:start w:val="1"/>
       <w:numFmt w:val="decimal"/>
       <w:lvlText w:val="%7."/>
-      <w:lvlJc w:val="left"/>
-      <w:pPr>
-        <w:ind w:left="5040" w:hanging="360"/>
+      <w:lvlJc w:val="start"/>
+      <w:pPr>
+        <w:ind w:start="252pt" w:hanging="18pt"/>
       </w:pPr>
     </w:lvl>
     <w:lvl w:ilvl="7" w:tplc="04190019" w:tentative="1">
       <w:start w:val="1"/>
       <w:numFmt w:val="lowerLetter"/>
       <w:lvlText w:val="%8."/>
-      <w:lvlJc w:val="left"/>
-      <w:pPr>
-        <w:ind w:left="5760" w:hanging="360"/>
+      <w:lvlJc w:val="start"/>
+      <w:pPr>
+        <w:ind w:start="288pt" w:hanging="18pt"/>
       </w:pPr>
     </w:lvl>
     <w:lvl w:ilvl="8" w:tplc="0419001B" w:tentative="1">
       <w:start w:val="1"/>
       <w:numFmt w:val="lowerRoman"/>
       <w:lvlText w:val="%9."/>
-      <w:lvlJc w:val="right"/>
-      <w:pPr>
-        <w:ind w:left="6480" w:hanging="180"/>
+      <w:lvlJc w:val="end"/>
+      <w:pPr>
+        <w:ind w:start="324pt" w:hanging="9pt"/>
       </w:pPr>
     </w:lvl>
   </w:abstractNum>
@@ -288,7 +289,7 @@
 </file>
 
 <file path=word/styles.xml><?xml version="1.0" encoding="utf-8"?>
-<w:styles xmlns:mc="http://schemas.openxmlformats.org/markup-compatibility/2006" xmlns:r="http://schemas.openxmlformats.org/officeDocument/2006/relationships" xmlns:w="http://schemas.openxmlformats.org/wordprocessingml/2006/main" xmlns:w14="http://schemas.microsoft.com/office/word/2010/wordml" xmlns:w15="http://schemas.microsoft.com/office/word/2012/wordml" mc:Ignorable="w14 w15">
+<w:styles xmlns:mc="http://schemas.openxmlformats.org/markup-compatibility/2006" xmlns:r="http://purl.oclc.org/ooxml/officeDocument/relationships" xmlns:w="http://purl.oclc.org/ooxml/wordprocessingml/main" xmlns:w14="http://schemas.microsoft.com/office/word/2010/wordml" xmlns:w15="http://schemas.microsoft.com/office/word/2012/wordml" mc:Ignorable="w14 w15">
   <w:docDefaults>
     <w:rPrDefault>
       <w:rPr>
@@ -300,7 +301,7 @@
     </w:rPrDefault>
     <w:pPrDefault>
       <w:pPr>
-        <w:spacing w:after="160" w:line="259" w:lineRule="auto"/>
+        <w:spacing w:after="8pt" w:line="12.95pt" w:lineRule="auto"/>
       </w:pPr>
     </w:pPrDefault>
   </w:docDefaults>
@@ -693,12 +694,12 @@
     <w:semiHidden/>
     <w:unhideWhenUsed/>
     <w:tblPr>
-      <w:tblInd w:w="0" w:type="dxa"/>
+      <w:tblInd w:w="0pt" w:type="dxa"/>
       <w:tblCellMar>
-        <w:top w:w="0" w:type="dxa"/>
-        <w:left w:w="108" w:type="dxa"/>
-        <w:bottom w:w="0" w:type="dxa"/>
-        <w:right w:w="108" w:type="dxa"/>
+        <w:top w:w="0pt" w:type="dxa"/>
+        <w:start w:w="5.40pt" w:type="dxa"/>
+        <w:bottom w:w="0pt" w:type="dxa"/>
+        <w:end w:w="5.40pt" w:type="dxa"/>
       </w:tblCellMar>
     </w:tblPr>
   </w:style>
@@ -715,7 +716,7 @@
     <w:qFormat/>
     <w:rsid w:val="00363C0E"/>
     <w:pPr>
-      <w:ind w:left="720"/>
+      <w:ind w:start="36pt"/>
       <w:contextualSpacing/>
     </w:pPr>
   </w:style>
@@ -723,7 +724,7 @@
 </file>
 
 <file path=word/theme/theme1.xml><?xml version="1.0" encoding="utf-8"?>
-<a:theme xmlns:a="http://schemas.openxmlformats.org/drawingml/2006/main" name="Тема Office">
+<a:theme xmlns:a="http://purl.oclc.org/ooxml/drawingml/main" name="Тема Office">
   <a:themeElements>
     <a:clrScheme name="Стандартная">
       <a:dk1>
@@ -842,25 +843,25 @@
         </a:solidFill>
         <a:gradFill rotWithShape="1">
           <a:gsLst>
-            <a:gs pos="0">
+            <a:gs pos="0%">
               <a:schemeClr val="phClr">
-                <a:lumMod val="110000"/>
-                <a:satMod val="105000"/>
-                <a:tint val="67000"/>
+                <a:lumMod val="110%"/>
+                <a:satMod val="105%"/>
+                <a:tint val="67%"/>
               </a:schemeClr>
             </a:gs>
-            <a:gs pos="50000">
+            <a:gs pos="50%">
               <a:schemeClr val="phClr">
-                <a:lumMod val="105000"/>
-                <a:satMod val="103000"/>
-                <a:tint val="73000"/>
+                <a:lumMod val="105%"/>
+                <a:satMod val="103%"/>
+                <a:tint val="73%"/>
               </a:schemeClr>
             </a:gs>
-            <a:gs pos="100000">
+            <a:gs pos="100%">
               <a:schemeClr val="phClr">
-                <a:lumMod val="105000"/>
-                <a:satMod val="109000"/>
-                <a:tint val="81000"/>
+                <a:lumMod val="105%"/>
+                <a:satMod val="109%"/>
+                <a:tint val="81%"/>
               </a:schemeClr>
             </a:gs>
           </a:gsLst>
@@ -868,25 +869,25 @@
         </a:gradFill>
         <a:gradFill rotWithShape="1">
           <a:gsLst>
-            <a:gs pos="0">
+            <a:gs pos="0%">
               <a:schemeClr val="phClr">
-                <a:satMod val="103000"/>
-                <a:lumMod val="102000"/>
-                <a:tint val="94000"/>
+                <a:satMod val="103%"/>
+                <a:lumMod val="102%"/>
+                <a:tint val="94%"/>
               </a:schemeClr>
             </a:gs>
-            <a:gs pos="50000">
+            <a:gs pos="50%">
               <a:schemeClr val="phClr">
-                <a:satMod val="110000"/>
-                <a:lumMod val="100000"/>
-                <a:shade val="100000"/>
+                <a:satMod val="110%"/>
+                <a:lumMod val="100%"/>
+                <a:shade val="100%"/>
               </a:schemeClr>
             </a:gs>
-            <a:gs pos="100000">
+            <a:gs pos="100%">
               <a:schemeClr val="phClr">
-                <a:lumMod val="99000"/>
-                <a:satMod val="120000"/>
-                <a:shade val="78000"/>
+                <a:lumMod val="99%"/>
+                <a:satMod val="120%"/>
+                <a:shade val="78%"/>
               </a:schemeClr>
             </a:gs>
           </a:gsLst>
@@ -899,21 +900,21 @@
             <a:schemeClr val="phClr"/>
           </a:solidFill>
           <a:prstDash val="solid"/>
-          <a:miter lim="800000"/>
+          <a:miter lim="800%"/>
         </a:ln>
         <a:ln w="12700" cap="flat" cmpd="sng" algn="ctr">
           <a:solidFill>
             <a:schemeClr val="phClr"/>
           </a:solidFill>
           <a:prstDash val="solid"/>
-          <a:miter lim="800000"/>
+          <a:miter lim="800%"/>
         </a:ln>
         <a:ln w="19050" cap="flat" cmpd="sng" algn="ctr">
           <a:solidFill>
             <a:schemeClr val="phClr"/>
           </a:solidFill>
           <a:prstDash val="solid"/>
-          <a:miter lim="800000"/>
+          <a:miter lim="800%"/>
         </a:ln>
       </a:lnStyleLst>
       <a:effectStyleLst>
@@ -927,7 +928,7 @@
           <a:effectLst>
             <a:outerShdw blurRad="57150" dist="19050" dir="5400000" algn="ctr" rotWithShape="0">
               <a:srgbClr val="000000">
-                <a:alpha val="63000"/>
+                <a:alpha val="63%"/>
               </a:srgbClr>
             </a:outerShdw>
           </a:effectLst>
@@ -939,32 +940,32 @@
         </a:solidFill>
         <a:solidFill>
           <a:schemeClr val="phClr">
-            <a:tint val="95000"/>
-            <a:satMod val="170000"/>
+            <a:tint val="95%"/>
+            <a:satMod val="170%"/>
           </a:schemeClr>
         </a:solidFill>
         <a:gradFill rotWithShape="1">
           <a:gsLst>
-            <a:gs pos="0">
+            <a:gs pos="0%">
               <a:schemeClr val="phClr">
-                <a:tint val="93000"/>
-                <a:satMod val="150000"/>
-                <a:shade val="98000"/>
-                <a:lumMod val="102000"/>
+                <a:tint val="93%"/>
+                <a:satMod val="150%"/>
+                <a:shade val="98%"/>
+                <a:lumMod val="102%"/>
               </a:schemeClr>
             </a:gs>
-            <a:gs pos="50000">
+            <a:gs pos="50%">
               <a:schemeClr val="phClr">
-                <a:tint val="98000"/>
-                <a:satMod val="130000"/>
-                <a:shade val="90000"/>
-                <a:lumMod val="103000"/>
+                <a:tint val="98%"/>
+                <a:satMod val="130%"/>
+                <a:shade val="90%"/>
+                <a:lumMod val="103%"/>
               </a:schemeClr>
             </a:gs>
-            <a:gs pos="100000">
+            <a:gs pos="100%">
               <a:schemeClr val="phClr">
-                <a:shade val="63000"/>
-                <a:satMod val="120000"/>
+                <a:shade val="63%"/>
+                <a:satMod val="120%"/>
               </a:schemeClr>
             </a:gs>
           </a:gsLst>

</xml_diff>